<commit_message>
doen for the night bitch
</commit_message>
<xml_diff>
--- a/lab4rep/lab4rep.docx
+++ b/lab4rep/lab4rep.docx
@@ -165,8 +165,6 @@
         </w:rPr>
         <w:t>Attach signoffs and review old labs for feedback</w:t>
       </w:r>
-      <w:bookmarkStart w:id="0" w:name="_GoBack"/>
-      <w:bookmarkEnd w:id="0"/>
     </w:p>
     <w:p>
       <w:pPr>
@@ -471,21 +469,7 @@
                 <w:rStyle w:val="Hyperlink"/>
                 <w:noProof/>
               </w:rPr>
-              <w:t>ABST</w:t>
-            </w:r>
-            <w:r>
-              <w:rPr>
-                <w:rStyle w:val="Hyperlink"/>
-                <w:noProof/>
-              </w:rPr>
-              <w:t>R</w:t>
-            </w:r>
-            <w:r>
-              <w:rPr>
-                <w:rStyle w:val="Hyperlink"/>
-                <w:noProof/>
-              </w:rPr>
-              <w:t>ACT</w:t>
+              <w:t>ABSTRACT</w:t>
             </w:r>
             <w:r>
               <w:rPr>
@@ -912,42 +896,93 @@
       <w:pPr>
         <w:pStyle w:val="Heading1"/>
       </w:pPr>
-      <w:bookmarkStart w:id="1" w:name="_Toc410940724"/>
+      <w:bookmarkStart w:id="0" w:name="_Toc410940724"/>
       <w:r>
         <w:lastRenderedPageBreak/>
         <w:t>ABSTRACT</w:t>
       </w:r>
+      <w:bookmarkEnd w:id="0"/>
+    </w:p>
+    <w:p/>
+    <w:p>
+      <w:r>
+        <w:t>Purpose of exercise was to work with layout tools to design the circuit</w:t>
+      </w:r>
+    </w:p>
+    <w:p>
+      <w:r>
+        <w:t>It was a success. Transistor layout is important as it is a way to make fastest most custom design</w:t>
+      </w:r>
+    </w:p>
+    <w:p>
+      <w:pPr>
+        <w:rPr>
+          <w:color w:val="FF0000"/>
+        </w:rPr>
+      </w:pPr>
+      <w:r>
+        <w:t xml:space="preserve">In this </w:t>
+      </w:r>
+      <w:proofErr w:type="spellStart"/>
+      <w:r>
+        <w:rPr>
+          <w:color w:val="FF0000"/>
+        </w:rPr>
+        <w:t>labe</w:t>
+      </w:r>
+      <w:proofErr w:type="spellEnd"/>
+      <w:r>
+        <w:rPr>
+          <w:color w:val="FF0000"/>
+        </w:rPr>
+        <w:t xml:space="preserve"> we </w:t>
+      </w:r>
+      <w:r>
+        <w:t xml:space="preserve">built an inverter. The inverter layout was then tested through various design rule checks and timing checks. The output was simulated and compared to a typical inverter. The results were timed so important </w:t>
+      </w:r>
+      <w:r>
+        <w:t>metrics</w:t>
+      </w:r>
+      <w:r>
+        <w:t xml:space="preserve"> could be calculated like through put maximum and input </w:t>
+      </w:r>
+      <w:r>
+        <w:t>maximum</w:t>
+      </w:r>
+      <w:r>
+        <w:t xml:space="preserve"> </w:t>
+      </w:r>
+      <w:r>
+        <w:t>frequencies</w:t>
+      </w:r>
+      <w:r>
+        <w:rPr>
+          <w:color w:val="FF0000"/>
+          <w:highlight w:val="yellow"/>
+        </w:rPr>
+        <w:t xml:space="preserve">. The results </w:t>
+      </w:r>
+      <w:proofErr w:type="gramStart"/>
+      <w:r>
+        <w:rPr>
+          <w:color w:val="FF0000"/>
+          <w:highlight w:val="yellow"/>
+        </w:rPr>
+        <w:t>are :R</w:t>
+      </w:r>
+      <w:proofErr w:type="gramEnd"/>
+      <w:r>
+        <w:rPr>
+          <w:color w:val="FF0000"/>
+          <w:highlight w:val="yellow"/>
+        </w:rPr>
+        <w:t xml:space="preserve"> E SU LT S</w:t>
+      </w:r>
+    </w:p>
+    <w:p>
+      <w:bookmarkStart w:id="1" w:name="_GoBack"/>
       <w:bookmarkEnd w:id="1"/>
     </w:p>
-    <w:p/>
-    <w:p>
-      <w:r>
-        <w:t xml:space="preserve">Some general notes – All of your reports must be typed. Hand drawn figures are unacceptable. Reports are due at the start of lab. If your lab is not turned in by that time, it will be late – no exceptions. For certain reports, a </w:t>
-      </w:r>
-      <w:proofErr w:type="spellStart"/>
-      <w:r>
-        <w:t>dropbox</w:t>
-      </w:r>
-      <w:proofErr w:type="spellEnd"/>
-      <w:r>
-        <w:t xml:space="preserve"> may be created. Unless you are explicitly told otherwise, a hard copy of your report is required.</w:t>
-      </w:r>
-    </w:p>
-    <w:p/>
-    <w:p>
-      <w:r>
-        <w:t xml:space="preserve">This is where you will write your abstract. An abstract should tell the reader what you did and what your results are. Think of it as a very short (one paragraph only) synopsis of your work. The idea is that the reader should be able to pick up the paper, read the abstract, and immediately </w:t>
-      </w:r>
-      <w:proofErr w:type="spellStart"/>
-      <w:r>
-        <w:t>know</w:t>
-      </w:r>
-      <w:proofErr w:type="spellEnd"/>
-      <w:r>
-        <w:t xml:space="preserve"> whether this paper is of value to that person or not.</w:t>
-      </w:r>
-    </w:p>
-    <w:p/>
     <w:p>
       <w:pPr>
         <w:pStyle w:val="Heading1"/>
@@ -963,7 +998,15 @@
     <w:p/>
     <w:p>
       <w:r>
-        <w:t>If this section exists (your lab handout will tell you if it is required or not), its purpose is to describe your reasoning behind doing what you did. In other words, you should be answering the question of – “Why did you design it that way?”. It should be very obvious after reading this section why you did what you did and why it was a valid approach. Make sure to include any supporting figures, tables, and / or equations.</w:t>
+        <w:t xml:space="preserve">If this section exists (your lab handout will tell you if it is required or not), its purpose is to describe your reasoning behind doing what you did. In other words, you should be answering the question of – “Why did you design it that way?”. It should be </w:t>
+      </w:r>
+      <w:proofErr w:type="gramStart"/>
+      <w:r>
+        <w:t>very obvious</w:t>
+      </w:r>
+      <w:proofErr w:type="gramEnd"/>
+      <w:r>
+        <w:t xml:space="preserve"> after reading this section why you did what you did and why it was a valid approach. Make sure to include any supporting figures, tables, and / or equations.</w:t>
       </w:r>
     </w:p>
     <w:p/>
@@ -980,7 +1023,15 @@
     <w:p/>
     <w:p>
       <w:r>
-        <w:t xml:space="preserve">This section should be the meat of your report. Here you need to describe in vivid detail exactly what was done. If you simulated something, explain what you simulated and how you simulated it. All of the supporting waveforms, schematics, tables, derivations, </w:t>
+        <w:t xml:space="preserve">This section should be the meat of your report. Here you need to describe in vivid detail exactly what was done. If you simulated something, explain what you simulated and how you simulated it. </w:t>
+      </w:r>
+      <w:proofErr w:type="gramStart"/>
+      <w:r>
+        <w:t>All of</w:t>
+      </w:r>
+      <w:proofErr w:type="gramEnd"/>
+      <w:r>
+        <w:t xml:space="preserve"> the supporting waveforms, schematics, tables, derivations, </w:t>
       </w:r>
       <w:proofErr w:type="spellStart"/>
       <w:r>
@@ -994,7 +1045,15 @@
     <w:p/>
     <w:p>
       <w:r>
-        <w:t>As an example, take a look at the content at the end of this section. The following is shown:</w:t>
+        <w:t xml:space="preserve">As an example, </w:t>
+      </w:r>
+      <w:proofErr w:type="gramStart"/>
+      <w:r>
+        <w:t>take a look</w:t>
+      </w:r>
+      <w:proofErr w:type="gramEnd"/>
+      <w:r>
+        <w:t xml:space="preserve"> at the content at the end of this section. The following is shown:</w:t>
       </w:r>
     </w:p>
     <w:p>
@@ -1033,7 +1092,15 @@
         <w:t>if it is not obvious what is happening in your figure then you will lose points</w:t>
       </w:r>
       <w:r>
-        <w:t>. The TAs should be able to look at the figure and have it immediately support what you are stating.</w:t>
+        <w:t xml:space="preserve">. The TAs should be able to look at the figure and have it immediately </w:t>
+      </w:r>
+      <w:proofErr w:type="gramStart"/>
+      <w:r>
+        <w:t>support</w:t>
+      </w:r>
+      <w:proofErr w:type="gramEnd"/>
+      <w:r>
+        <w:t xml:space="preserve"> what you are stating.</w:t>
       </w:r>
     </w:p>
     <w:p>
@@ -1117,7 +1184,6 @@
     <w:p/>
     <w:p>
       <w:r>
-        <w:lastRenderedPageBreak/>
         <w:t xml:space="preserve">The inverter was also tested via transient analysis. A load capacitor, </w:t>
       </w:r>
       <w:r>
@@ -1136,7 +1202,6 @@
       <w:r>
         <w:t>, was added to the netlist. The rise and fall times (</w:t>
       </w:r>
-      <w:proofErr w:type="spellStart"/>
       <w:r>
         <w:rPr>
           <w:i/>
@@ -1150,7 +1215,6 @@
         </w:rPr>
         <w:t>r</w:t>
       </w:r>
-      <w:proofErr w:type="spellEnd"/>
       <w:r>
         <w:rPr>
           <w:i/>
@@ -1178,6 +1242,7 @@
       <w:r>
         <w:t xml:space="preserve">), as well as the propagation delay from a high to low signal, </w:t>
       </w:r>
+      <w:proofErr w:type="gramStart"/>
       <w:r>
         <w:rPr>
           <w:i/>
@@ -1191,6 +1256,7 @@
         </w:rPr>
         <w:t>P,HL</w:t>
       </w:r>
+      <w:proofErr w:type="gramEnd"/>
       <w:r>
         <w:t xml:space="preserve">, and a low to high signal, </w:t>
       </w:r>
@@ -1248,71 +1314,107 @@
           <w:b/>
           <w:i/>
         </w:rPr>
-        <w:t>make sure you include all of your simulations, not just one – remember that this is just an example</w:t>
-      </w:r>
-      <w:r>
-        <w:t>) and</w:t>
-      </w:r>
-      <w:r>
-        <w:t xml:space="preserve"> </w:t>
-      </w:r>
-      <w:r>
-        <w:fldChar w:fldCharType="begin"/>
-      </w:r>
-      <w:r>
-        <w:instrText xml:space="preserve"> REF _Ref381628243 \h </w:instrText>
-      </w:r>
-      <w:r>
-        <w:fldChar w:fldCharType="separate"/>
-      </w:r>
-      <w:r>
-        <w:t xml:space="preserve">Table </w:t>
-      </w:r>
-      <w:r>
-        <w:rPr>
-          <w:noProof/>
-        </w:rPr>
-        <w:t>1</w:t>
-      </w:r>
-      <w:r>
-        <w:fldChar w:fldCharType="end"/>
-      </w:r>
-      <w:r>
-        <w:t xml:space="preserve"> shows the tabulated results. From </w:t>
-      </w:r>
-      <w:r>
-        <w:fldChar w:fldCharType="begin"/>
-      </w:r>
-      <w:r>
-        <w:instrText xml:space="preserve"> REF _Ref381628243 \h </w:instrText>
-      </w:r>
-      <w:r>
-        <w:fldChar w:fldCharType="separate"/>
-      </w:r>
-      <w:r>
-        <w:t xml:space="preserve">Table </w:t>
-      </w:r>
-      <w:r>
-        <w:rPr>
-          <w:noProof/>
-        </w:rPr>
-        <w:t>1</w:t>
-      </w:r>
-      <w:r>
-        <w:fldChar w:fldCharType="end"/>
-      </w:r>
-      <w:r>
-        <w:t xml:space="preserve"> it is apparent that the worst timings occur when (</w:t>
-      </w:r>
+        <w:t xml:space="preserve">make sure you include </w:t>
+      </w:r>
+      <w:proofErr w:type="gramStart"/>
       <w:r>
         <w:rPr>
           <w:b/>
           <w:i/>
         </w:rPr>
-        <w:t>make sure to explain your results in good detail, i.e. the worst timings occurred at __ because of __</w:t>
-      </w:r>
-      <w:r>
-        <w:t>)….</w:t>
+        <w:t>all of</w:t>
+      </w:r>
+      <w:proofErr w:type="gramEnd"/>
+      <w:r>
+        <w:rPr>
+          <w:b/>
+          <w:i/>
+        </w:rPr>
+        <w:t xml:space="preserve"> your </w:t>
+      </w:r>
+      <w:r>
+        <w:rPr>
+          <w:b/>
+          <w:i/>
+        </w:rPr>
+        <w:lastRenderedPageBreak/>
+        <w:t>simulations, not just one – remember that this is just an example</w:t>
+      </w:r>
+      <w:r>
+        <w:t>) and</w:t>
+      </w:r>
+      <w:r>
+        <w:t xml:space="preserve"> </w:t>
+      </w:r>
+      <w:r>
+        <w:fldChar w:fldCharType="begin"/>
+      </w:r>
+      <w:r>
+        <w:instrText xml:space="preserve"> REF _Ref381628243 \h </w:instrText>
+      </w:r>
+      <w:r>
+        <w:fldChar w:fldCharType="separate"/>
+      </w:r>
+      <w:r>
+        <w:t xml:space="preserve">Table </w:t>
+      </w:r>
+      <w:r>
+        <w:rPr>
+          <w:noProof/>
+        </w:rPr>
+        <w:t>1</w:t>
+      </w:r>
+      <w:r>
+        <w:fldChar w:fldCharType="end"/>
+      </w:r>
+      <w:r>
+        <w:t xml:space="preserve"> shows the tabulated results. From </w:t>
+      </w:r>
+      <w:r>
+        <w:fldChar w:fldCharType="begin"/>
+      </w:r>
+      <w:r>
+        <w:instrText xml:space="preserve"> REF _Ref381628243 \h </w:instrText>
+      </w:r>
+      <w:r>
+        <w:fldChar w:fldCharType="separate"/>
+      </w:r>
+      <w:r>
+        <w:t xml:space="preserve">Table </w:t>
+      </w:r>
+      <w:r>
+        <w:rPr>
+          <w:noProof/>
+        </w:rPr>
+        <w:t>1</w:t>
+      </w:r>
+      <w:r>
+        <w:fldChar w:fldCharType="end"/>
+      </w:r>
+      <w:r>
+        <w:t xml:space="preserve"> it is apparent that the worst timings occur when (</w:t>
+      </w:r>
+      <w:r>
+        <w:rPr>
+          <w:b/>
+          <w:i/>
+        </w:rPr>
+        <w:t>make sure to explain your results in good detail, i.e. the worst timings occurred at __ because of _</w:t>
+      </w:r>
+      <w:proofErr w:type="gramStart"/>
+      <w:r>
+        <w:rPr>
+          <w:b/>
+          <w:i/>
+        </w:rPr>
+        <w:t>_</w:t>
+      </w:r>
+      <w:r>
+        <w:t>)…</w:t>
+      </w:r>
+      <w:proofErr w:type="gramEnd"/>
+      <w:r>
+        <w:t>.</w:t>
       </w:r>
     </w:p>
     <w:p>
@@ -1378,14 +1480,27 @@
       <w:r>
         <w:t xml:space="preserve">Fig. </w:t>
       </w:r>
-      <w:fldSimple w:instr=" SEQ Fig. \* ARABIC ">
-        <w:r>
-          <w:rPr>
-            <w:noProof/>
-          </w:rPr>
-          <w:t>1</w:t>
-        </w:r>
-      </w:fldSimple>
+      <w:r>
+        <w:fldChar w:fldCharType="begin"/>
+      </w:r>
+      <w:r>
+        <w:instrText xml:space="preserve"> SEQ Fig. \* ARABIC </w:instrText>
+      </w:r>
+      <w:r>
+        <w:fldChar w:fldCharType="separate"/>
+      </w:r>
+      <w:r>
+        <w:rPr>
+          <w:noProof/>
+        </w:rPr>
+        <w:t>1</w:t>
+      </w:r>
+      <w:r>
+        <w:rPr>
+          <w:noProof/>
+        </w:rPr>
+        <w:fldChar w:fldCharType="end"/>
+      </w:r>
       <w:bookmarkEnd w:id="5"/>
       <w:bookmarkEnd w:id="6"/>
       <w:r>
@@ -1520,6 +1635,7 @@
         </w:rPr>
         <w:t xml:space="preserve"> = X ns, </w:t>
       </w:r>
+      <w:proofErr w:type="gramStart"/>
       <w:r>
         <w:rPr>
           <w:b w:val="0"/>
@@ -1535,6 +1651,7 @@
         </w:rPr>
         <w:t>P,HL</w:t>
       </w:r>
+      <w:proofErr w:type="gramEnd"/>
       <w:r>
         <w:rPr>
           <w:b w:val="0"/>
@@ -1596,14 +1713,27 @@
       <w:r>
         <w:t xml:space="preserve">Table </w:t>
       </w:r>
-      <w:fldSimple w:instr=" SEQ Table \* ARABIC ">
-        <w:r>
-          <w:rPr>
-            <w:noProof/>
-          </w:rPr>
-          <w:t>1</w:t>
-        </w:r>
-      </w:fldSimple>
+      <w:r>
+        <w:fldChar w:fldCharType="begin"/>
+      </w:r>
+      <w:r>
+        <w:instrText xml:space="preserve"> SEQ Table \* ARABIC </w:instrText>
+      </w:r>
+      <w:r>
+        <w:fldChar w:fldCharType="separate"/>
+      </w:r>
+      <w:r>
+        <w:rPr>
+          <w:noProof/>
+        </w:rPr>
+        <w:t>1</w:t>
+      </w:r>
+      <w:r>
+        <w:rPr>
+          <w:noProof/>
+        </w:rPr>
+        <w:fldChar w:fldCharType="end"/>
+      </w:r>
       <w:bookmarkEnd w:id="7"/>
       <w:r>
         <w:rPr>
@@ -1859,7 +1989,6 @@
                 <w:szCs w:val="20"/>
               </w:rPr>
             </w:pPr>
-            <w:proofErr w:type="spellStart"/>
             <w:r>
               <w:rPr>
                 <w:rFonts w:ascii="Arial" w:eastAsia="Times New Roman" w:hAnsi="Arial" w:cs="Arial"/>
@@ -1883,7 +2012,6 @@
               </w:rPr>
               <w:t>r</w:t>
             </w:r>
-            <w:proofErr w:type="spellEnd"/>
             <w:r>
               <w:rPr>
                 <w:rFonts w:ascii="Arial" w:eastAsia="Times New Roman" w:hAnsi="Arial" w:cs="Arial"/>
@@ -2059,6 +2187,7 @@
                 <w:szCs w:val="20"/>
               </w:rPr>
             </w:pPr>
+            <w:proofErr w:type="gramStart"/>
             <w:r>
               <w:rPr>
                 <w:rFonts w:ascii="Arial" w:eastAsia="Times New Roman" w:hAnsi="Arial" w:cs="Arial"/>
@@ -2082,6 +2211,7 @@
               </w:rPr>
               <w:t>P,HL</w:t>
             </w:r>
+            <w:proofErr w:type="gramEnd"/>
             <w:r>
               <w:rPr>
                 <w:rFonts w:ascii="Arial" w:eastAsia="Times New Roman" w:hAnsi="Arial" w:cs="Arial"/>
@@ -2157,6 +2287,7 @@
                 <w:szCs w:val="20"/>
               </w:rPr>
             </w:pPr>
+            <w:proofErr w:type="gramStart"/>
             <w:r>
               <w:rPr>
                 <w:rFonts w:ascii="Arial" w:eastAsia="Times New Roman" w:hAnsi="Arial" w:cs="Arial"/>
@@ -2180,6 +2311,7 @@
               </w:rPr>
               <w:t>P,LH</w:t>
             </w:r>
+            <w:proofErr w:type="gramEnd"/>
             <w:r>
               <w:rPr>
                 <w:rFonts w:ascii="Arial" w:eastAsia="Times New Roman" w:hAnsi="Arial" w:cs="Arial"/>
@@ -3304,7 +3436,6 @@
         </w:numPr>
       </w:pPr>
       <w:r>
-        <w:lastRenderedPageBreak/>
         <w:t>Each question should be numbered and the text repeated, i.e. what you are reading right now should be the question that was in the lab.</w:t>
       </w:r>
     </w:p>
@@ -3360,7 +3491,15 @@
       </w:r>
       <w:proofErr w:type="spellEnd"/>
       <w:r>
-        <w:t>) you will update all of the references in your entire document.</w:t>
+        <w:t xml:space="preserve">) you will update </w:t>
+      </w:r>
+      <w:proofErr w:type="gramStart"/>
+      <w:r>
+        <w:t>all of</w:t>
+      </w:r>
+      <w:proofErr w:type="gramEnd"/>
+      <w:r>
+        <w:t xml:space="preserve"> the references in your entire document.</w:t>
       </w:r>
     </w:p>
     <w:sectPr>
@@ -4679,7 +4818,7 @@
 </file>
 
 <file path=customXml/itemProps1.xml><?xml version="1.0" encoding="utf-8"?>
-<ds:datastoreItem xmlns:ds="http://schemas.openxmlformats.org/officeDocument/2006/customXml" ds:itemID="{46D29EA3-E777-BE46-8EEE-3F3972176D18}">
+<ds:datastoreItem xmlns:ds="http://schemas.openxmlformats.org/officeDocument/2006/customXml" ds:itemID="{0151C6FF-9402-4BD6-AA4D-D2A0957B7755}">
   <ds:schemaRefs>
     <ds:schemaRef ds:uri="http://schemas.openxmlformats.org/officeDocument/2006/bibliography"/>
   </ds:schemaRefs>

</xml_diff>